<commit_message>
Se agregaron archivos automáticos para verificar funcionamiento de push.
</commit_message>
<xml_diff>
--- a/docs/Tesis.docx
+++ b/docs/Tesis.docx
@@ -131,7 +131,7 @@
         <w:pStyle w:val="Date"/>
       </w:pPr>
       <w:r>
-        <w:t xml:space="preserve">30</w:t>
+        <w:t xml:space="preserve">01</w:t>
       </w:r>
       <w:r>
         <w:t xml:space="preserve"> </w:t>
@@ -143,7 +143,7 @@
         <w:t xml:space="preserve"> </w:t>
       </w:r>
       <w:r>
-        <w:t xml:space="preserve">noviembre</w:t>
+        <w:t xml:space="preserve">diciembre</w:t>
       </w:r>
       <w:r>
         <w:t xml:space="preserve"> </w:t>
@@ -277,16 +277,6 @@
         <w:t xml:space="preserve">Aspectos generales</w:t>
       </w:r>
       <w:bookmarkEnd w:id="23"/>
-    </w:p>
-    <w:p>
-      <w:pPr>
-        <w:pStyle w:val="Heading3"/>
-      </w:pPr>
-      <w:bookmarkStart w:id="24" w:name="instituciones-y-praxeologías"/>
-      <w:r>
-        <w:t xml:space="preserve">Instituciones y Praxeologías</w:t>
-      </w:r>
-      <w:bookmarkEnd w:id="24"/>
     </w:p>
     <w:p>
       <w:pPr>
@@ -808,226 +798,216 @@
         <w:pStyle w:val="BodyText"/>
       </w:pPr>
       <w:r>
-        <w:t xml:space="preserve">Así, un individuo</w:t>
+        <w:t xml:space="preserve">Los miembros de una institución son capaces de realizar tipos de tareas que son partes de praxeologías puntuales, locales, regionales o globales. Al conjunto de conocimientos conformados de esta manera relacionados con un individuo o una institución le llamamos equipamiento praxeológico.</w:t>
+      </w:r>
+    </w:p>
+    <w:p>
+      <w:pPr>
+        <w:pStyle w:val="BodyText"/>
+      </w:pPr>
+      <w:r>
+        <w:t xml:space="preserve">La noción de transposición es uno de los más importantes en la teoría. Esta noción se hace necesaria cuando nos damos cuenta que los equipamientos praxeológicos son modificados cuando transitan de una institución a otra.</w:t>
       </w:r>
     </w:p>
     <w:p>
       <w:pPr>
         <w:pStyle w:val="Heading3"/>
       </w:pPr>
-      <w:bookmarkStart w:id="25" w:name="transposición"/>
-      <w:r>
-        <w:t xml:space="preserve">Transposición</w:t>
+      <w:bookmarkStart w:id="24" w:name="niveles-de-codeterminación"/>
+      <w:r>
+        <w:t xml:space="preserve">Niveles de codeterminación</w:t>
+      </w:r>
+      <w:bookmarkEnd w:id="24"/>
+    </w:p>
+    <w:p>
+      <w:pPr>
+        <w:pStyle w:val="Heading2"/>
+      </w:pPr>
+      <w:bookmarkStart w:id="25" w:name="picm"/>
+      <w:r>
+        <w:t xml:space="preserve">PICM</w:t>
       </w:r>
       <w:bookmarkEnd w:id="25"/>
     </w:p>
     <w:p>
       <w:pPr>
-        <w:pStyle w:val="FirstParagraph"/>
-      </w:pPr>
-      <w:r>
-        <w:t xml:space="preserve">La noción de transposición es uno de los más importantes en la teoría.</w:t>
-      </w:r>
-    </w:p>
-    <w:p>
-      <w:pPr>
         <w:pStyle w:val="Heading3"/>
       </w:pPr>
-      <w:bookmarkStart w:id="26" w:name="niveles-de-codeterminación"/>
-      <w:r>
-        <w:t xml:space="preserve">Niveles de codeterminación</w:t>
+      <w:bookmarkStart w:id="26" w:name="reis"/>
+      <w:r>
+        <w:t xml:space="preserve">REIs</w:t>
       </w:r>
       <w:bookmarkEnd w:id="26"/>
     </w:p>
     <w:p>
       <w:pPr>
+        <w:pStyle w:val="Heading3"/>
+      </w:pPr>
+      <w:bookmarkStart w:id="27" w:name="dialécticas"/>
+      <w:r>
+        <w:t xml:space="preserve">Dialécticas</w:t>
+      </w:r>
+      <w:bookmarkEnd w:id="27"/>
+    </w:p>
+    <w:p>
+      <w:pPr>
+        <w:pStyle w:val="Heading3"/>
+      </w:pPr>
+      <w:bookmarkStart w:id="28" w:name="actitudes"/>
+      <w:r>
+        <w:t xml:space="preserve">Actitudes</w:t>
+      </w:r>
+      <w:bookmarkEnd w:id="28"/>
+    </w:p>
+    <w:p>
+      <w:pPr>
         <w:pStyle w:val="Heading2"/>
       </w:pPr>
-      <w:bookmarkStart w:id="27" w:name="picm"/>
-      <w:r>
-        <w:t xml:space="preserve">PICM</w:t>
-      </w:r>
-      <w:bookmarkEnd w:id="27"/>
-    </w:p>
-    <w:p>
-      <w:pPr>
-        <w:pStyle w:val="Heading3"/>
-      </w:pPr>
-      <w:bookmarkStart w:id="28" w:name="reis"/>
-      <w:r>
-        <w:t xml:space="preserve">REIs</w:t>
-      </w:r>
-      <w:bookmarkEnd w:id="28"/>
-    </w:p>
-    <w:p>
-      <w:pPr>
-        <w:pStyle w:val="Heading3"/>
-      </w:pPr>
-      <w:bookmarkStart w:id="29" w:name="dialécticas"/>
+      <w:bookmarkStart w:id="29" w:name="mer"/>
+      <w:r>
+        <w:t xml:space="preserve">MER</w:t>
+      </w:r>
+      <w:bookmarkEnd w:id="29"/>
+    </w:p>
+    <w:p>
+      <w:pPr>
+        <w:pStyle w:val="Heading1"/>
+      </w:pPr>
+      <w:bookmarkStart w:id="30" w:name="diseño-del-curso"/>
+      <w:r>
+        <w:t xml:space="preserve">Diseño del curso</w:t>
+      </w:r>
+      <w:bookmarkEnd w:id="30"/>
+    </w:p>
+    <w:p>
+      <w:pPr>
+        <w:pStyle w:val="Heading2"/>
+      </w:pPr>
+      <w:bookmarkStart w:id="31" w:name="revisión-general-de-la-disciplina"/>
+      <w:r>
+        <w:t xml:space="preserve">Revisión general de la disciplina</w:t>
+      </w:r>
+      <w:bookmarkEnd w:id="31"/>
+    </w:p>
+    <w:p>
+      <w:pPr>
+        <w:pStyle w:val="Heading2"/>
+      </w:pPr>
+      <w:bookmarkStart w:id="32" w:name="formulación-de-la-cuestión-generatriz"/>
+      <w:r>
+        <w:t xml:space="preserve">Formulación de la cuestión generatriz</w:t>
+      </w:r>
+      <w:bookmarkEnd w:id="32"/>
+    </w:p>
+    <w:p>
+      <w:pPr>
+        <w:pStyle w:val="Heading2"/>
+      </w:pPr>
+      <w:bookmarkStart w:id="33" w:name="desarrollo-del-rei"/>
+      <w:r>
+        <w:t xml:space="preserve">Desarrollo del REI</w:t>
+      </w:r>
+      <w:bookmarkEnd w:id="33"/>
+    </w:p>
+    <w:p>
+      <w:pPr>
+        <w:pStyle w:val="Heading1"/>
+      </w:pPr>
+      <w:bookmarkStart w:id="34" w:name="resultados"/>
+      <w:r>
+        <w:t xml:space="preserve">Resultados</w:t>
+      </w:r>
+      <w:bookmarkEnd w:id="34"/>
+    </w:p>
+    <w:p>
+      <w:pPr>
+        <w:pStyle w:val="Heading2"/>
+      </w:pPr>
+      <w:bookmarkStart w:id="35" w:name="examen-de-la-disciplina"/>
+      <w:r>
+        <w:t xml:space="preserve">Examen de la disciplina</w:t>
+      </w:r>
+      <w:bookmarkEnd w:id="35"/>
+    </w:p>
+    <w:p>
+      <w:pPr>
+        <w:pStyle w:val="Heading2"/>
+      </w:pPr>
+      <w:bookmarkStart w:id="36" w:name="reportes-y-videos-de-las-cuestiones-generatrices"/>
+      <w:r>
+        <w:t xml:space="preserve">Reportes y videos de las cuestiones generatrices</w:t>
+      </w:r>
+      <w:bookmarkEnd w:id="36"/>
+    </w:p>
+    <w:p>
+      <w:pPr>
+        <w:pStyle w:val="Heading2"/>
+      </w:pPr>
+      <w:bookmarkStart w:id="37" w:name="reportes-y-presentaciones-finales"/>
+      <w:r>
+        <w:t xml:space="preserve">Reportes y presentaciones finales</w:t>
+      </w:r>
+      <w:bookmarkEnd w:id="37"/>
+    </w:p>
+    <w:p>
+      <w:pPr>
+        <w:pStyle w:val="Heading2"/>
+      </w:pPr>
+      <w:bookmarkStart w:id="38" w:name="encuestas"/>
+      <w:r>
+        <w:t xml:space="preserve">Encuestas</w:t>
+      </w:r>
+      <w:bookmarkEnd w:id="38"/>
+    </w:p>
+    <w:p>
+      <w:pPr>
+        <w:pStyle w:val="Heading1"/>
+      </w:pPr>
+      <w:bookmarkStart w:id="39" w:name="discusión"/>
+      <w:r>
+        <w:t xml:space="preserve">Discusión</w:t>
+      </w:r>
+      <w:bookmarkEnd w:id="39"/>
+    </w:p>
+    <w:p>
+      <w:pPr>
+        <w:pStyle w:val="Heading2"/>
+      </w:pPr>
+      <w:bookmarkStart w:id="40" w:name="dialécticas-1"/>
       <w:r>
         <w:t xml:space="preserve">Dialécticas</w:t>
       </w:r>
-      <w:bookmarkEnd w:id="29"/>
-    </w:p>
-    <w:p>
-      <w:pPr>
-        <w:pStyle w:val="Heading3"/>
-      </w:pPr>
-      <w:bookmarkStart w:id="30" w:name="actitudes"/>
+      <w:bookmarkEnd w:id="40"/>
+    </w:p>
+    <w:p>
+      <w:pPr>
+        <w:pStyle w:val="Heading2"/>
+      </w:pPr>
+      <w:bookmarkStart w:id="41" w:name="actitudes-1"/>
       <w:r>
         <w:t xml:space="preserve">Actitudes</w:t>
       </w:r>
-      <w:bookmarkEnd w:id="30"/>
+      <w:bookmarkEnd w:id="41"/>
     </w:p>
     <w:p>
       <w:pPr>
         <w:pStyle w:val="Heading2"/>
       </w:pPr>
-      <w:bookmarkStart w:id="31" w:name="mer"/>
-      <w:r>
-        <w:t xml:space="preserve">MER</w:t>
-      </w:r>
-      <w:bookmarkEnd w:id="31"/>
-    </w:p>
-    <w:p>
-      <w:pPr>
-        <w:pStyle w:val="Heading1"/>
-      </w:pPr>
-      <w:bookmarkStart w:id="32" w:name="diseño-del-curso"/>
-      <w:r>
-        <w:t xml:space="preserve">Diseño del curso</w:t>
-      </w:r>
-      <w:bookmarkEnd w:id="32"/>
+      <w:bookmarkStart w:id="42" w:name="cognitivas"/>
+      <w:r>
+        <w:t xml:space="preserve">Cognitivas</w:t>
+      </w:r>
+      <w:bookmarkEnd w:id="42"/>
     </w:p>
     <w:p>
       <w:pPr>
         <w:pStyle w:val="Heading2"/>
       </w:pPr>
-      <w:bookmarkStart w:id="33" w:name="revisión-general-de-la-disciplina"/>
-      <w:r>
-        <w:t xml:space="preserve">Revisión general de la disciplina</w:t>
-      </w:r>
-      <w:bookmarkEnd w:id="33"/>
-    </w:p>
-    <w:p>
-      <w:pPr>
-        <w:pStyle w:val="Heading2"/>
-      </w:pPr>
-      <w:bookmarkStart w:id="34" w:name="formulación-de-la-cuestión-generatriz"/>
-      <w:r>
-        <w:t xml:space="preserve">Formulación de la cuestión generatriz</w:t>
-      </w:r>
-      <w:bookmarkEnd w:id="34"/>
-    </w:p>
-    <w:p>
-      <w:pPr>
-        <w:pStyle w:val="Heading2"/>
-      </w:pPr>
-      <w:bookmarkStart w:id="35" w:name="desarrollo-del-rei"/>
-      <w:r>
-        <w:t xml:space="preserve">Desarrollo del REI</w:t>
-      </w:r>
-      <w:bookmarkEnd w:id="35"/>
-    </w:p>
-    <w:p>
-      <w:pPr>
-        <w:pStyle w:val="Heading1"/>
-      </w:pPr>
-      <w:bookmarkStart w:id="36" w:name="resultados"/>
-      <w:r>
-        <w:t xml:space="preserve">Resultados</w:t>
-      </w:r>
-      <w:bookmarkEnd w:id="36"/>
-    </w:p>
-    <w:p>
-      <w:pPr>
-        <w:pStyle w:val="Heading2"/>
-      </w:pPr>
-      <w:bookmarkStart w:id="37" w:name="examen-de-la-disciplina"/>
-      <w:r>
-        <w:t xml:space="preserve">Examen de la disciplina</w:t>
-      </w:r>
-      <w:bookmarkEnd w:id="37"/>
-    </w:p>
-    <w:p>
-      <w:pPr>
-        <w:pStyle w:val="Heading2"/>
-      </w:pPr>
-      <w:bookmarkStart w:id="38" w:name="reportes-y-videos-de-las-cuestiones-generatrices"/>
-      <w:r>
-        <w:t xml:space="preserve">Reportes y videos de las cuestiones generatrices</w:t>
-      </w:r>
-      <w:bookmarkEnd w:id="38"/>
-    </w:p>
-    <w:p>
-      <w:pPr>
-        <w:pStyle w:val="Heading2"/>
-      </w:pPr>
-      <w:bookmarkStart w:id="39" w:name="reportes-y-presentaciones-finales"/>
-      <w:r>
-        <w:t xml:space="preserve">Reportes y presentaciones finales</w:t>
-      </w:r>
-      <w:bookmarkEnd w:id="39"/>
-    </w:p>
-    <w:p>
-      <w:pPr>
-        <w:pStyle w:val="Heading2"/>
-      </w:pPr>
-      <w:bookmarkStart w:id="40" w:name="encuestas"/>
-      <w:r>
-        <w:t xml:space="preserve">Encuestas</w:t>
-      </w:r>
-      <w:bookmarkEnd w:id="40"/>
-    </w:p>
-    <w:p>
-      <w:pPr>
-        <w:pStyle w:val="Heading1"/>
-      </w:pPr>
-      <w:bookmarkStart w:id="41" w:name="discusión"/>
-      <w:r>
-        <w:t xml:space="preserve">Discusión</w:t>
-      </w:r>
-      <w:bookmarkEnd w:id="41"/>
-    </w:p>
-    <w:p>
-      <w:pPr>
-        <w:pStyle w:val="Heading2"/>
-      </w:pPr>
-      <w:bookmarkStart w:id="42" w:name="dialécticas-1"/>
-      <w:r>
-        <w:t xml:space="preserve">Dialécticas</w:t>
-      </w:r>
-      <w:bookmarkEnd w:id="42"/>
-    </w:p>
-    <w:p>
-      <w:pPr>
-        <w:pStyle w:val="Heading2"/>
-      </w:pPr>
-      <w:bookmarkStart w:id="43" w:name="actitudes-1"/>
-      <w:r>
-        <w:t xml:space="preserve">Actitudes</w:t>
+      <w:bookmarkStart w:id="43" w:name="hacia-un-nuevo-diseño"/>
+      <w:r>
+        <w:t xml:space="preserve">Hacia un nuevo diseño</w:t>
       </w:r>
       <w:bookmarkEnd w:id="43"/>
-    </w:p>
-    <w:p>
-      <w:pPr>
-        <w:pStyle w:val="Heading2"/>
-      </w:pPr>
-      <w:bookmarkStart w:id="44" w:name="cognitivas"/>
-      <w:r>
-        <w:t xml:space="preserve">Cognitivas</w:t>
-      </w:r>
-      <w:bookmarkEnd w:id="44"/>
-    </w:p>
-    <w:p>
-      <w:pPr>
-        <w:pStyle w:val="Heading2"/>
-      </w:pPr>
-      <w:bookmarkStart w:id="45" w:name="hacia-un-nuevo-diseño"/>
-      <w:r>
-        <w:t xml:space="preserve">Hacia un nuevo diseño</w:t>
-      </w:r>
-      <w:bookmarkEnd w:id="45"/>
     </w:p>
     <w:sectPr/>
   </w:body>

</xml_diff>